<commit_message>
push bài tập ngày 3/11
</commit_message>
<xml_diff>
--- a/ss2_code_org/batap/Bài tâp 5  mô tả thuật toán có cấu trúc điều kiện.docx
+++ b/ss2_code_org/batap/Bài tâp 5  mô tả thuật toán có cấu trúc điều kiện.docx
@@ -447,6 +447,116 @@
           <w:sz w:val="26"/>
           <w:szCs w:val="26"/>
         </w:rPr>
+        <w:t xml:space="preserve"> </w:t>
+      </w:r>
+      <w:r>
+        <w:rPr>
+          <w:rFonts w:ascii="Times New Roman" w:hAnsi="Times New Roman" w:cs="Times New Roman"/>
+          <w:sz w:val="26"/>
+          <w:szCs w:val="26"/>
+        </w:rPr>
+        <w:t>ELSE</w:t>
+      </w:r>
+      <w:r>
+        <w:rPr>
+          <w:rFonts w:ascii="Times New Roman" w:hAnsi="Times New Roman" w:cs="Times New Roman"/>
+          <w:sz w:val="26"/>
+          <w:szCs w:val="26"/>
+        </w:rPr>
+        <w:t xml:space="preserve"> </w:t>
+      </w:r>
+      <w:r>
+        <w:rPr>
+          <w:rFonts w:ascii="Times New Roman" w:hAnsi="Times New Roman" w:cs="Times New Roman"/>
+          <w:sz w:val="26"/>
+          <w:szCs w:val="26"/>
+        </w:rPr>
+        <w:t>IF</w:t>
+      </w:r>
+      <w:r>
+        <w:rPr>
+          <w:rFonts w:ascii="Times New Roman" w:hAnsi="Times New Roman" w:cs="Times New Roman"/>
+          <w:sz w:val="26"/>
+          <w:szCs w:val="26"/>
+        </w:rPr>
+        <w:tab/>
+        <w:t xml:space="preserve">60&lt;= </w:t>
+      </w:r>
+      <w:proofErr w:type="spellStart"/>
+      <w:r>
+        <w:rPr>
+          <w:rFonts w:ascii="Times New Roman" w:hAnsi="Times New Roman" w:cs="Times New Roman"/>
+          <w:sz w:val="26"/>
+          <w:szCs w:val="26"/>
+        </w:rPr>
+        <w:t>marK</w:t>
+      </w:r>
+      <w:proofErr w:type="spellEnd"/>
+    </w:p>
+    <w:p>
+      <w:pPr>
+        <w:rPr>
+          <w:rFonts w:ascii="Times New Roman" w:hAnsi="Times New Roman" w:cs="Times New Roman"/>
+          <w:sz w:val="26"/>
+          <w:szCs w:val="26"/>
+        </w:rPr>
+      </w:pPr>
+      <w:r>
+        <w:rPr>
+          <w:rFonts w:ascii="Times New Roman" w:hAnsi="Times New Roman" w:cs="Times New Roman"/>
+          <w:sz w:val="26"/>
+          <w:szCs w:val="26"/>
+        </w:rPr>
+        <w:tab/>
+      </w:r>
+      <w:r>
+        <w:rPr>
+          <w:rFonts w:ascii="Times New Roman" w:hAnsi="Times New Roman" w:cs="Times New Roman"/>
+          <w:sz w:val="26"/>
+          <w:szCs w:val="26"/>
+        </w:rPr>
+        <w:t xml:space="preserve">      </w:t>
+      </w:r>
+      <w:r>
+        <w:rPr>
+          <w:rFonts w:ascii="Times New Roman" w:hAnsi="Times New Roman" w:cs="Times New Roman"/>
+          <w:sz w:val="26"/>
+          <w:szCs w:val="26"/>
+        </w:rPr>
+        <w:t xml:space="preserve">Display </w:t>
+      </w:r>
+      <w:r>
+        <w:rPr>
+          <w:rFonts w:ascii="Times New Roman" w:hAnsi="Times New Roman" w:cs="Times New Roman"/>
+          <w:sz w:val="26"/>
+          <w:szCs w:val="26"/>
+        </w:rPr>
+        <w:tab/>
+        <w:t>Grade B</w:t>
+      </w:r>
+    </w:p>
+    <w:p>
+      <w:pPr>
+        <w:rPr>
+          <w:rFonts w:ascii="Times New Roman" w:hAnsi="Times New Roman" w:cs="Times New Roman"/>
+          <w:sz w:val="26"/>
+          <w:szCs w:val="26"/>
+        </w:rPr>
+      </w:pPr>
+      <w:r>
+        <w:rPr>
+          <w:rFonts w:ascii="Times New Roman" w:hAnsi="Times New Roman" w:cs="Times New Roman"/>
+          <w:sz w:val="26"/>
+          <w:szCs w:val="26"/>
+        </w:rPr>
+        <w:tab/>
+      </w:r>
+      <w:r>
+        <w:rPr>
+          <w:rFonts w:ascii="Times New Roman" w:hAnsi="Times New Roman" w:cs="Times New Roman"/>
+          <w:sz w:val="26"/>
+          <w:szCs w:val="26"/>
+        </w:rPr>
         <w:t xml:space="preserve">  </w:t>
       </w:r>
       <w:r>
@@ -455,90 +565,6 @@
           <w:sz w:val="26"/>
           <w:szCs w:val="26"/>
         </w:rPr>
-        <w:t>IF</w:t>
-      </w:r>
-      <w:r>
-        <w:rPr>
-          <w:rFonts w:ascii="Times New Roman" w:hAnsi="Times New Roman" w:cs="Times New Roman"/>
-          <w:sz w:val="26"/>
-          <w:szCs w:val="26"/>
-        </w:rPr>
-        <w:tab/>
-        <w:t>60&lt;= mark AND mark &lt; 75</w:t>
-      </w:r>
-    </w:p>
-    <w:p>
-      <w:pPr>
-        <w:rPr>
-          <w:rFonts w:ascii="Times New Roman" w:hAnsi="Times New Roman" w:cs="Times New Roman"/>
-          <w:sz w:val="26"/>
-          <w:szCs w:val="26"/>
-        </w:rPr>
-      </w:pPr>
-      <w:r>
-        <w:rPr>
-          <w:rFonts w:ascii="Times New Roman" w:hAnsi="Times New Roman" w:cs="Times New Roman"/>
-          <w:sz w:val="26"/>
-          <w:szCs w:val="26"/>
-        </w:rPr>
-        <w:tab/>
-      </w:r>
-      <w:r>
-        <w:rPr>
-          <w:rFonts w:ascii="Times New Roman" w:hAnsi="Times New Roman" w:cs="Times New Roman"/>
-          <w:sz w:val="26"/>
-          <w:szCs w:val="26"/>
-        </w:rPr>
-        <w:t xml:space="preserve">      </w:t>
-      </w:r>
-      <w:r>
-        <w:rPr>
-          <w:rFonts w:ascii="Times New Roman" w:hAnsi="Times New Roman" w:cs="Times New Roman"/>
-          <w:sz w:val="26"/>
-          <w:szCs w:val="26"/>
-        </w:rPr>
-        <w:t xml:space="preserve">Display </w:t>
-      </w:r>
-      <w:r>
-        <w:rPr>
-          <w:rFonts w:ascii="Times New Roman" w:hAnsi="Times New Roman" w:cs="Times New Roman"/>
-          <w:sz w:val="26"/>
-          <w:szCs w:val="26"/>
-        </w:rPr>
-        <w:tab/>
-        <w:t>Grade B</w:t>
-      </w:r>
-    </w:p>
-    <w:p>
-      <w:pPr>
-        <w:rPr>
-          <w:rFonts w:ascii="Times New Roman" w:hAnsi="Times New Roman" w:cs="Times New Roman"/>
-          <w:sz w:val="26"/>
-          <w:szCs w:val="26"/>
-        </w:rPr>
-      </w:pPr>
-      <w:r>
-        <w:rPr>
-          <w:rFonts w:ascii="Times New Roman" w:hAnsi="Times New Roman" w:cs="Times New Roman"/>
-          <w:sz w:val="26"/>
-          <w:szCs w:val="26"/>
-        </w:rPr>
-        <w:tab/>
-      </w:r>
-      <w:r>
-        <w:rPr>
-          <w:rFonts w:ascii="Times New Roman" w:hAnsi="Times New Roman" w:cs="Times New Roman"/>
-          <w:sz w:val="26"/>
-          <w:szCs w:val="26"/>
-        </w:rPr>
-        <w:t xml:space="preserve">  </w:t>
-      </w:r>
-      <w:r>
-        <w:rPr>
-          <w:rFonts w:ascii="Times New Roman" w:hAnsi="Times New Roman" w:cs="Times New Roman"/>
-          <w:sz w:val="26"/>
-          <w:szCs w:val="26"/>
-        </w:rPr>
         <w:t>END IF</w:t>
       </w:r>
     </w:p>
@@ -557,7 +583,14 @@
           <w:szCs w:val="26"/>
         </w:rPr>
         <w:tab/>
-        <w:t>IF   45&lt;= mark AND mark &lt; 60</w:t>
+      </w:r>
+      <w:r>
+        <w:rPr>
+          <w:rFonts w:ascii="Times New Roman" w:hAnsi="Times New Roman" w:cs="Times New Roman"/>
+          <w:sz w:val="26"/>
+          <w:szCs w:val="26"/>
+        </w:rPr>
+        <w:t>ELSE IF   45&lt;= mark</w:t>
       </w:r>
     </w:p>
     <w:p>
@@ -636,7 +669,14 @@
           <w:szCs w:val="26"/>
         </w:rPr>
         <w:tab/>
-        <w:t>IF   35&lt;= mark AND mark &lt; 45</w:t>
+      </w:r>
+      <w:r>
+        <w:rPr>
+          <w:rFonts w:ascii="Times New Roman" w:hAnsi="Times New Roman" w:cs="Times New Roman"/>
+          <w:sz w:val="26"/>
+          <w:szCs w:val="26"/>
+        </w:rPr>
+        <w:t>ELSE IF   35&lt;= mark</w:t>
       </w:r>
     </w:p>
     <w:p>
@@ -698,6 +738,21 @@
           <w:szCs w:val="26"/>
         </w:rPr>
         <w:tab/>
+      </w:r>
+      <w:r>
+        <w:rPr>
+          <w:rFonts w:ascii="Times New Roman" w:hAnsi="Times New Roman" w:cs="Times New Roman"/>
+          <w:sz w:val="26"/>
+          <w:szCs w:val="26"/>
+        </w:rPr>
+        <w:t xml:space="preserve">ELSE </w:t>
+      </w:r>
+      <w:r>
+        <w:rPr>
+          <w:rFonts w:ascii="Times New Roman" w:hAnsi="Times New Roman" w:cs="Times New Roman"/>
+          <w:sz w:val="26"/>
+          <w:szCs w:val="26"/>
+        </w:rPr>
         <w:t>IF</w:t>
       </w:r>
       <w:r>
@@ -795,6 +850,7 @@
         <w:t xml:space="preserve">Flowchart </w:t>
       </w:r>
     </w:p>
+    <w:bookmarkStart w:id="0" w:name="_GoBack"/>
     <w:p>
       <w:pPr>
         <w:tabs>
@@ -815,7 +871,7 @@
           <w:sz w:val="26"/>
           <w:szCs w:val="26"/>
         </w:rPr>
-        <w:object w:dxaOrig="3466" w:dyaOrig="810">
+        <w:object w:dxaOrig="3465" w:dyaOrig="810">
           <v:shapetype id="_x0000_t75" coordsize="21600,21600" o:spt="75" o:preferrelative="t" path="m@4@5l@4@11@9@11@9@5xe" filled="f" stroked="f">
             <v:stroke joinstyle="miter"/>
             <v:formulas>
@@ -838,37 +894,36 @@
           <v:shape id="_x0000_i1025" type="#_x0000_t75" style="width:173.25pt;height:40.5pt" o:ole="">
             <v:imagedata r:id="rId6" o:title=""/>
           </v:shape>
-          <o:OLEObject Type="Embed" ProgID="Package" ShapeID="_x0000_i1025" DrawAspect="Content" ObjectID="_1696863250" r:id="rId7"/>
+          <o:OLEObject Type="Embed" ProgID="Package" ShapeID="_x0000_i1025" DrawAspect="Content" ObjectID="_1696862845" r:id="rId7"/>
         </w:object>
       </w:r>
-      <w:r>
-        <w:rPr>
-          <w:rFonts w:ascii="Times New Roman" w:hAnsi="Times New Roman" w:cs="Times New Roman"/>
-          <w:b/>
-          <w:sz w:val="26"/>
-          <w:szCs w:val="26"/>
-        </w:rPr>
-        <w:tab/>
-      </w:r>
-    </w:p>
-    <w:p>
-      <w:pPr>
-        <w:rPr>
-          <w:rFonts w:ascii="Times New Roman" w:hAnsi="Times New Roman" w:cs="Times New Roman"/>
-          <w:sz w:val="26"/>
-          <w:szCs w:val="26"/>
-        </w:rPr>
-      </w:pPr>
-      <w:r>
-        <w:rPr>
-          <w:rFonts w:ascii="Times New Roman" w:hAnsi="Times New Roman" w:cs="Times New Roman"/>
-          <w:sz w:val="26"/>
-          <w:szCs w:val="26"/>
-        </w:rPr>
-        <w:tab/>
-      </w:r>
-      <w:bookmarkStart w:id="0" w:name="_GoBack"/>
       <w:bookmarkEnd w:id="0"/>
+      <w:r>
+        <w:rPr>
+          <w:rFonts w:ascii="Times New Roman" w:hAnsi="Times New Roman" w:cs="Times New Roman"/>
+          <w:b/>
+          <w:sz w:val="26"/>
+          <w:szCs w:val="26"/>
+        </w:rPr>
+        <w:tab/>
+      </w:r>
+    </w:p>
+    <w:p>
+      <w:pPr>
+        <w:rPr>
+          <w:rFonts w:ascii="Times New Roman" w:hAnsi="Times New Roman" w:cs="Times New Roman"/>
+          <w:sz w:val="26"/>
+          <w:szCs w:val="26"/>
+        </w:rPr>
+      </w:pPr>
+      <w:r>
+        <w:rPr>
+          <w:rFonts w:ascii="Times New Roman" w:hAnsi="Times New Roman" w:cs="Times New Roman"/>
+          <w:sz w:val="26"/>
+          <w:szCs w:val="26"/>
+        </w:rPr>
+        <w:tab/>
+      </w:r>
     </w:p>
     <w:sectPr>
       <w:pgSz w:w="12240" w:h="15840"/>

</xml_diff>